<commit_message>
Modificación de valor ganado
</commit_message>
<xml_diff>
--- a/02. Desarrollo del proyecto/01.Primer ciclo/02.Reuniones semanales/03.Semana 3/01.Minutas/Roles/Minuta_Rol_Planeacion_Semana3_v1_16102018_v1.docx
+++ b/02. Desarrollo del proyecto/01.Primer ciclo/02.Reuniones semanales/03.Semana 3/01.Minutas/Roles/Minuta_Rol_Planeacion_Semana3_v1_16102018_v1.docx
@@ -1425,23 +1425,7 @@
                 <w:sz w:val="20"/>
                 <w:szCs w:val="24"/>
               </w:rPr>
-              <w:t xml:space="preserve">Rol de </w:t>
-            </w:r>
-            <w:r>
-              <w:rPr>
-                <w:rFonts w:ascii="Arial" w:hAnsi="Arial" w:cs="Arial"/>
-                <w:sz w:val="20"/>
-                <w:szCs w:val="24"/>
-              </w:rPr>
-              <w:t>Líder</w:t>
-            </w:r>
-            <w:r>
-              <w:rPr>
-                <w:rFonts w:ascii="Arial" w:hAnsi="Arial" w:cs="Arial"/>
-                <w:sz w:val="20"/>
-                <w:szCs w:val="24"/>
-              </w:rPr>
-              <w:t xml:space="preserve"> Semana 3</w:t>
+              <w:t>Rol de Líder Semana 3</w:t>
             </w:r>
           </w:p>
         </w:tc>
@@ -1767,15 +1751,7 @@
                 <w:sz w:val="20"/>
                 <w:szCs w:val="24"/>
               </w:rPr>
-              <w:t>Inspección</w:t>
-            </w:r>
-            <w:r>
-              <w:rPr>
-                <w:rFonts w:ascii="Arial" w:hAnsi="Arial" w:cs="Arial"/>
-                <w:sz w:val="20"/>
-                <w:szCs w:val="24"/>
-              </w:rPr>
-              <w:t xml:space="preserve"> de diseño general de la BD</w:t>
+              <w:t>Inspección de diseño general de la BD</w:t>
             </w:r>
           </w:p>
         </w:tc>
@@ -2196,15 +2172,7 @@
                 <w:sz w:val="20"/>
                 <w:szCs w:val="24"/>
               </w:rPr>
-              <w:t>Elaboración</w:t>
-            </w:r>
-            <w:r>
-              <w:rPr>
-                <w:rFonts w:ascii="Arial" w:hAnsi="Arial" w:cs="Arial"/>
-                <w:sz w:val="20"/>
-                <w:szCs w:val="24"/>
-              </w:rPr>
-              <w:t xml:space="preserve"> de minuta de Reunión Semana 3</w:t>
+              <w:t>Elaboración de minuta de Reunión Semana 3</w:t>
             </w:r>
           </w:p>
         </w:tc>
@@ -3075,7 +3043,7 @@
                 <w:sz w:val="20"/>
                 <w:szCs w:val="24"/>
               </w:rPr>
-              <w:t>21</w:t>
+              <w:t>28</w:t>
             </w:r>
             <w:r>
               <w:rPr>
@@ -3179,7 +3147,7 @@
                 <w:sz w:val="20"/>
                 <w:szCs w:val="24"/>
               </w:rPr>
-              <w:t>21 / 10 / 2018</w:t>
+              <w:t>28 / 10 / 2018</w:t>
             </w:r>
           </w:p>
         </w:tc>
@@ -3273,7 +3241,7 @@
                 <w:sz w:val="20"/>
                 <w:szCs w:val="24"/>
               </w:rPr>
-              <w:t>21 / 10 / 2018</w:t>
+              <w:t>28 / 10 / 2018</w:t>
             </w:r>
           </w:p>
         </w:tc>
@@ -3316,6 +3284,7 @@
         <w:tc>
           <w:tcPr>
             <w:tcW w:w="631" w:type="pct"/>
+            <w:vMerge/>
           </w:tcPr>
           <w:p>
             <w:pPr>
@@ -3348,17 +3317,7 @@
                 <w:sz w:val="20"/>
                 <w:szCs w:val="24"/>
               </w:rPr>
-              <w:t>Elaboración de minuta de in</w:t>
-            </w:r>
-            <w:bookmarkStart w:id="1" w:name="_GoBack"/>
-            <w:bookmarkEnd w:id="1"/>
-            <w:r>
-              <w:rPr>
-                <w:rFonts w:ascii="Arial" w:hAnsi="Arial" w:cs="Arial"/>
-                <w:sz w:val="20"/>
-                <w:szCs w:val="24"/>
-              </w:rPr>
-              <w:t>spección</w:t>
+              <w:t>Elaboración de minuta de inspección</w:t>
             </w:r>
           </w:p>
         </w:tc>
@@ -3369,19 +3328,14 @@
           <w:p>
             <w:pPr>
               <w:cnfStyle w:val="000000000000" w:firstRow="0" w:lastRow="0" w:firstColumn="0" w:lastColumn="0" w:oddVBand="0" w:evenVBand="0" w:oddHBand="0" w:evenHBand="0" w:firstRowFirstColumn="0" w:firstRowLastColumn="0" w:lastRowFirstColumn="0" w:lastRowLastColumn="0"/>
-              <w:rPr>
-                <w:rFonts w:ascii="Arial" w:hAnsi="Arial" w:cs="Arial"/>
-                <w:sz w:val="20"/>
-                <w:szCs w:val="24"/>
-              </w:rPr>
-            </w:pPr>
-            <w:r>
-              <w:rPr>
-                <w:rFonts w:ascii="Arial" w:hAnsi="Arial" w:cs="Arial"/>
-                <w:sz w:val="20"/>
-                <w:szCs w:val="24"/>
-              </w:rPr>
-              <w:t>21 / 10 / 2018</w:t>
+            </w:pPr>
+            <w:r>
+              <w:rPr>
+                <w:rFonts w:ascii="Arial" w:hAnsi="Arial" w:cs="Arial"/>
+                <w:sz w:val="20"/>
+                <w:szCs w:val="24"/>
+              </w:rPr>
+              <w:t>28 / 10 / 2018</w:t>
             </w:r>
           </w:p>
         </w:tc>
@@ -3424,6 +3378,7 @@
         <w:tc>
           <w:tcPr>
             <w:tcW w:w="631" w:type="pct"/>
+            <w:vMerge/>
           </w:tcPr>
           <w:p>
             <w:pPr>
@@ -3475,19 +3430,14 @@
           <w:p>
             <w:pPr>
               <w:cnfStyle w:val="000000000000" w:firstRow="0" w:lastRow="0" w:firstColumn="0" w:lastColumn="0" w:oddVBand="0" w:evenVBand="0" w:oddHBand="0" w:evenHBand="0" w:firstRowFirstColumn="0" w:firstRowLastColumn="0" w:lastRowFirstColumn="0" w:lastRowLastColumn="0"/>
-              <w:rPr>
-                <w:rFonts w:ascii="Arial" w:hAnsi="Arial" w:cs="Arial"/>
-                <w:sz w:val="20"/>
-                <w:szCs w:val="24"/>
-              </w:rPr>
-            </w:pPr>
-            <w:r>
-              <w:rPr>
-                <w:rFonts w:ascii="Arial" w:hAnsi="Arial" w:cs="Arial"/>
-                <w:sz w:val="20"/>
-                <w:szCs w:val="24"/>
-              </w:rPr>
-              <w:t>21 / 10 / 2018</w:t>
+            </w:pPr>
+            <w:r>
+              <w:rPr>
+                <w:rFonts w:ascii="Arial" w:hAnsi="Arial" w:cs="Arial"/>
+                <w:sz w:val="20"/>
+                <w:szCs w:val="24"/>
+              </w:rPr>
+              <w:t>28 / 10 / 2018</w:t>
             </w:r>
           </w:p>
         </w:tc>
@@ -3530,6 +3480,7 @@
         <w:tc>
           <w:tcPr>
             <w:tcW w:w="631" w:type="pct"/>
+            <w:vMerge/>
           </w:tcPr>
           <w:p>
             <w:pPr>
@@ -3562,23 +3513,7 @@
                 <w:sz w:val="20"/>
                 <w:szCs w:val="24"/>
               </w:rPr>
-              <w:t xml:space="preserve">Rol de </w:t>
-            </w:r>
-            <w:r>
-              <w:rPr>
-                <w:rFonts w:ascii="Arial" w:hAnsi="Arial" w:cs="Arial"/>
-                <w:sz w:val="20"/>
-                <w:szCs w:val="24"/>
-              </w:rPr>
-              <w:t>Líder</w:t>
-            </w:r>
-            <w:r>
-              <w:rPr>
-                <w:rFonts w:ascii="Arial" w:hAnsi="Arial" w:cs="Arial"/>
-                <w:sz w:val="20"/>
-                <w:szCs w:val="24"/>
-              </w:rPr>
-              <w:t xml:space="preserve"> Semana 4</w:t>
+              <w:t>Rol de Líder Semana 4</w:t>
             </w:r>
           </w:p>
         </w:tc>
@@ -3589,19 +3524,14 @@
           <w:p>
             <w:pPr>
               <w:cnfStyle w:val="000000000000" w:firstRow="0" w:lastRow="0" w:firstColumn="0" w:lastColumn="0" w:oddVBand="0" w:evenVBand="0" w:oddHBand="0" w:evenHBand="0" w:firstRowFirstColumn="0" w:firstRowLastColumn="0" w:lastRowFirstColumn="0" w:lastRowLastColumn="0"/>
-              <w:rPr>
-                <w:rFonts w:ascii="Arial" w:hAnsi="Arial" w:cs="Arial"/>
-                <w:sz w:val="20"/>
-                <w:szCs w:val="24"/>
-              </w:rPr>
-            </w:pPr>
-            <w:r>
-              <w:rPr>
-                <w:rFonts w:ascii="Arial" w:hAnsi="Arial" w:cs="Arial"/>
-                <w:sz w:val="20"/>
-                <w:szCs w:val="24"/>
-              </w:rPr>
-              <w:t>21 / 10 / 2018</w:t>
+            </w:pPr>
+            <w:r>
+              <w:rPr>
+                <w:rFonts w:ascii="Arial" w:hAnsi="Arial" w:cs="Arial"/>
+                <w:sz w:val="20"/>
+                <w:szCs w:val="24"/>
+              </w:rPr>
+              <w:t>28 / 10 / 2018</w:t>
             </w:r>
           </w:p>
         </w:tc>
@@ -3703,7 +3633,7 @@
                 <w:sz w:val="20"/>
                 <w:szCs w:val="24"/>
               </w:rPr>
-              <w:t>21 / 10 / 2018</w:t>
+              <w:t>28 / 10 / 2018</w:t>
             </w:r>
           </w:p>
         </w:tc>
@@ -3816,7 +3746,7 @@
                 <w:sz w:val="20"/>
                 <w:szCs w:val="24"/>
               </w:rPr>
-              <w:t>21 / 10 / 2018</w:t>
+              <w:t>28 / 10 / 2018</w:t>
             </w:r>
           </w:p>
         </w:tc>
@@ -3910,7 +3840,7 @@
                 <w:sz w:val="20"/>
                 <w:szCs w:val="24"/>
               </w:rPr>
-              <w:t>21 / 10 / 2018</w:t>
+              <w:t>28 / 10 / 2018</w:t>
             </w:r>
           </w:p>
         </w:tc>
@@ -4005,19 +3935,14 @@
           <w:p>
             <w:pPr>
               <w:cnfStyle w:val="000000000000" w:firstRow="0" w:lastRow="0" w:firstColumn="0" w:lastColumn="0" w:oddVBand="0" w:evenVBand="0" w:oddHBand="0" w:evenHBand="0" w:firstRowFirstColumn="0" w:firstRowLastColumn="0" w:lastRowFirstColumn="0" w:lastRowLastColumn="0"/>
-              <w:rPr>
-                <w:rFonts w:ascii="Arial" w:hAnsi="Arial" w:cs="Arial"/>
-                <w:sz w:val="20"/>
-                <w:szCs w:val="24"/>
-              </w:rPr>
-            </w:pPr>
-            <w:r>
-              <w:rPr>
-                <w:rFonts w:ascii="Arial" w:hAnsi="Arial" w:cs="Arial"/>
-                <w:sz w:val="20"/>
-                <w:szCs w:val="24"/>
-              </w:rPr>
-              <w:t>21 / 10 / 2018</w:t>
+            </w:pPr>
+            <w:r>
+              <w:rPr>
+                <w:rFonts w:ascii="Arial" w:hAnsi="Arial" w:cs="Arial"/>
+                <w:sz w:val="20"/>
+                <w:szCs w:val="24"/>
+              </w:rPr>
+              <w:t>28 / 10 / 2018</w:t>
             </w:r>
           </w:p>
         </w:tc>
@@ -4093,15 +4018,7 @@
                 <w:sz w:val="20"/>
                 <w:szCs w:val="24"/>
               </w:rPr>
-              <w:t>Elaboración</w:t>
-            </w:r>
-            <w:r>
-              <w:rPr>
-                <w:rFonts w:ascii="Arial" w:hAnsi="Arial" w:cs="Arial"/>
-                <w:sz w:val="20"/>
-                <w:szCs w:val="24"/>
-              </w:rPr>
-              <w:t xml:space="preserve"> de minuta de Reunión Semana 4</w:t>
+              <w:t>Elaboración de minuta de Reunión Semana 4</w:t>
             </w:r>
           </w:p>
         </w:tc>
@@ -4112,19 +4029,14 @@
           <w:p>
             <w:pPr>
               <w:cnfStyle w:val="000000000000" w:firstRow="0" w:lastRow="0" w:firstColumn="0" w:lastColumn="0" w:oddVBand="0" w:evenVBand="0" w:oddHBand="0" w:evenHBand="0" w:firstRowFirstColumn="0" w:firstRowLastColumn="0" w:lastRowFirstColumn="0" w:lastRowLastColumn="0"/>
-              <w:rPr>
-                <w:rFonts w:ascii="Arial" w:hAnsi="Arial" w:cs="Arial"/>
-                <w:sz w:val="20"/>
-                <w:szCs w:val="24"/>
-              </w:rPr>
-            </w:pPr>
-            <w:r>
-              <w:rPr>
-                <w:rFonts w:ascii="Arial" w:hAnsi="Arial" w:cs="Arial"/>
-                <w:sz w:val="20"/>
-                <w:szCs w:val="24"/>
-              </w:rPr>
-              <w:t>21 / 10 / 2018</w:t>
+            </w:pPr>
+            <w:r>
+              <w:rPr>
+                <w:rFonts w:ascii="Arial" w:hAnsi="Arial" w:cs="Arial"/>
+                <w:sz w:val="20"/>
+                <w:szCs w:val="24"/>
+              </w:rPr>
+              <w:t>28 / 10 / 2018</w:t>
             </w:r>
           </w:p>
         </w:tc>
@@ -4211,19 +4123,14 @@
           <w:p>
             <w:pPr>
               <w:cnfStyle w:val="000000000000" w:firstRow="0" w:lastRow="0" w:firstColumn="0" w:lastColumn="0" w:oddVBand="0" w:evenVBand="0" w:oddHBand="0" w:evenHBand="0" w:firstRowFirstColumn="0" w:firstRowLastColumn="0" w:lastRowFirstColumn="0" w:lastRowLastColumn="0"/>
-              <w:rPr>
-                <w:rFonts w:ascii="Arial" w:hAnsi="Arial" w:cs="Arial"/>
-                <w:sz w:val="20"/>
-                <w:szCs w:val="24"/>
-              </w:rPr>
-            </w:pPr>
-            <w:r>
-              <w:rPr>
-                <w:rFonts w:ascii="Arial" w:hAnsi="Arial" w:cs="Arial"/>
-                <w:sz w:val="20"/>
-                <w:szCs w:val="24"/>
-              </w:rPr>
-              <w:t>21 / 10 / 2018</w:t>
+            </w:pPr>
+            <w:r>
+              <w:rPr>
+                <w:rFonts w:ascii="Arial" w:hAnsi="Arial" w:cs="Arial"/>
+                <w:sz w:val="20"/>
+                <w:szCs w:val="24"/>
+              </w:rPr>
+              <w:t>28 / 10 / 2018</w:t>
             </w:r>
           </w:p>
         </w:tc>
@@ -4325,7 +4232,7 @@
                 <w:sz w:val="20"/>
                 <w:szCs w:val="24"/>
               </w:rPr>
-              <w:t>21 / 10 / 2018</w:t>
+              <w:t>28 / 10 / 2018</w:t>
             </w:r>
           </w:p>
         </w:tc>
@@ -4401,15 +4308,7 @@
                 <w:sz w:val="20"/>
                 <w:szCs w:val="24"/>
               </w:rPr>
-              <w:t>Inspección</w:t>
-            </w:r>
-            <w:r>
-              <w:rPr>
-                <w:rFonts w:ascii="Arial" w:hAnsi="Arial" w:cs="Arial"/>
-                <w:sz w:val="20"/>
-                <w:szCs w:val="24"/>
-              </w:rPr>
-              <w:t xml:space="preserve"> de diseño general de la BD</w:t>
+              <w:t>Inspección de diseño general de la BD</w:t>
             </w:r>
           </w:p>
         </w:tc>
@@ -4427,7 +4326,7 @@
                 <w:sz w:val="20"/>
                 <w:szCs w:val="24"/>
               </w:rPr>
-              <w:t>21 / 10 / 2018</w:t>
+              <w:t>28 / 10 / 2018</w:t>
             </w:r>
           </w:p>
         </w:tc>
@@ -4526,7 +4425,7 @@
                 <w:sz w:val="20"/>
                 <w:szCs w:val="24"/>
               </w:rPr>
-              <w:t>21 / 10 / 2018</w:t>
+              <w:t>28 / 10 / 2018</w:t>
             </w:r>
           </w:p>
         </w:tc>
@@ -4625,7 +4524,7 @@
                 <w:sz w:val="20"/>
                 <w:szCs w:val="24"/>
               </w:rPr>
-              <w:t>21 / 10 / 2018</w:t>
+              <w:t>28 / 10 / 2018</w:t>
             </w:r>
           </w:p>
         </w:tc>
@@ -4726,7 +4625,7 @@
                 <w:sz w:val="20"/>
                 <w:szCs w:val="24"/>
               </w:rPr>
-              <w:t>21 / 10 / 2018</w:t>
+              <w:t>28 / 10 / 2018</w:t>
             </w:r>
           </w:p>
         </w:tc>
@@ -4819,7 +4718,7 @@
                 <w:sz w:val="20"/>
                 <w:szCs w:val="24"/>
               </w:rPr>
-              <w:t>21 / 10 / 2018</w:t>
+              <w:t>28 / 10 / 2018</w:t>
             </w:r>
           </w:p>
         </w:tc>
@@ -4921,7 +4820,7 @@
                 <w:sz w:val="20"/>
                 <w:szCs w:val="24"/>
               </w:rPr>
-              <w:t>21 / 10 / 2018</w:t>
+              <w:t>28 / 10 / 2018</w:t>
             </w:r>
           </w:p>
         </w:tc>
@@ -5003,15 +4902,7 @@
                 <w:sz w:val="20"/>
                 <w:szCs w:val="24"/>
               </w:rPr>
-              <w:t>Inspección</w:t>
-            </w:r>
-            <w:r>
-              <w:rPr>
-                <w:rFonts w:ascii="Arial" w:hAnsi="Arial" w:cs="Arial"/>
-                <w:sz w:val="20"/>
-                <w:szCs w:val="24"/>
-              </w:rPr>
-              <w:t xml:space="preserve"> de diseño general de la BD</w:t>
+              <w:t>Inspección de diseño general de la BD</w:t>
             </w:r>
           </w:p>
         </w:tc>
@@ -5029,7 +4920,7 @@
                 <w:sz w:val="20"/>
                 <w:szCs w:val="24"/>
               </w:rPr>
-              <w:t>21 / 10 / 2018</w:t>
+              <w:t>28 / 10 / 2018</w:t>
             </w:r>
           </w:p>
         </w:tc>
@@ -5130,7 +5021,7 @@
                 <w:sz w:val="20"/>
                 <w:szCs w:val="24"/>
               </w:rPr>
-              <w:t>21 / 10 / 2018</w:t>
+              <w:t>28 / 10 / 2018</w:t>
             </w:r>
           </w:p>
         </w:tc>
@@ -5223,7 +5114,7 @@
                 <w:sz w:val="20"/>
                 <w:szCs w:val="24"/>
               </w:rPr>
-              <w:t>21 / 10 / 2018</w:t>
+              <w:t>28 / 10 / 2018</w:t>
             </w:r>
           </w:p>
         </w:tc>
@@ -5245,6 +5136,8 @@
             </w:r>
           </w:p>
         </w:tc>
+        <w:bookmarkStart w:id="1" w:name="_GoBack"/>
+        <w:bookmarkEnd w:id="1"/>
       </w:tr>
     </w:tbl>
     <w:p>
@@ -5530,7 +5423,7 @@
                 <w:sz w:val="24"/>
                 <w:szCs w:val="24"/>
               </w:rPr>
-              <w:t>13</w:t>
+              <w:t>52</w:t>
             </w:r>
             <w:r>
               <w:rPr>
@@ -9611,7 +9504,7 @@
 </file>
 
 <file path=customXml/itemProps1.xml><?xml version="1.0" encoding="utf-8"?>
-<ds:datastoreItem xmlns:ds="http://schemas.openxmlformats.org/officeDocument/2006/customXml" ds:itemID="{5D2CC86C-E1EF-42B2-B1DF-181FBDCEBD31}">
+<ds:datastoreItem xmlns:ds="http://schemas.openxmlformats.org/officeDocument/2006/customXml" ds:itemID="{A2640648-FB98-423A-8259-297792D773D9}">
   <ds:schemaRefs>
     <ds:schemaRef ds:uri="http://schemas.openxmlformats.org/officeDocument/2006/bibliography"/>
   </ds:schemaRefs>

</xml_diff>